<commit_message>
System.copyarray(), compareTo(), Comparator<T>, Arrays.sort(), Arrays.copyOfRange() instanceof
</commit_message>
<xml_diff>
--- a/LearningJAVA.docx
+++ b/LearningJAVA.docx
@@ -32,8 +32,6 @@
       </w:r>
       <w:r>
         <w:br/>
-      </w:r>
-      <w:r>
         <w:t xml:space="preserve">public class </w:t>
       </w:r>
       <w:proofErr w:type="spellStart"/>
@@ -46,10 +44,7 @@
       </w:r>
       <w:r>
         <w:br/>
-        <w:t xml:space="preserve">      </w:t>
-      </w:r>
-      <w:r>
-        <w:t xml:space="preserve">public static void main( String </w:t>
+        <w:t xml:space="preserve">      public static void main( String </w:t>
       </w:r>
       <w:proofErr w:type="spellStart"/>
       <w:r>
@@ -73,15 +68,10 @@
       </w:r>
       <w:r>
         <w:br/>
-        <w:t xml:space="preserve">      </w:t>
-      </w:r>
-      <w:r>
-        <w:t>}</w:t>
-      </w:r>
-      <w:r>
-        <w:br/>
-      </w:r>
-      <w:r>
+        <w:t xml:space="preserve">      }</w:t>
+      </w:r>
+      <w:r>
+        <w:br/>
         <w:t>}</w:t>
       </w:r>
     </w:p>
@@ -188,13 +178,563 @@
       </w:r>
     </w:p>
     <w:p>
+      <w:pPr>
+        <w:pStyle w:val="Heading3"/>
+      </w:pPr>
+      <w:r>
+        <w:rPr>
+          <w:lang w:val="en-US"/>
+        </w:rPr>
+        <w:t>Using Underscore Characters in Numeric Literals</w:t>
+      </w:r>
+    </w:p>
+    <w:p>
+      <w:r>
+        <w:t>Example:</w:t>
+      </w:r>
+    </w:p>
+    <w:p>
+      <w:proofErr w:type="spellStart"/>
+      <w:r>
+        <w:t>int</w:t>
+      </w:r>
+      <w:proofErr w:type="spellEnd"/>
+      <w:r>
+        <w:t xml:space="preserve"> </w:t>
+      </w:r>
+      <w:proofErr w:type="spellStart"/>
+      <w:r>
+        <w:t>i</w:t>
+      </w:r>
+      <w:proofErr w:type="spellEnd"/>
+      <w:r>
+        <w:t xml:space="preserve"> = 123_456;  // The same as </w:t>
+      </w:r>
+      <w:proofErr w:type="spellStart"/>
+      <w:r>
+        <w:t>int</w:t>
+      </w:r>
+      <w:proofErr w:type="spellEnd"/>
+      <w:r>
+        <w:t xml:space="preserve"> </w:t>
+      </w:r>
+      <w:proofErr w:type="spellStart"/>
+      <w:r>
+        <w:t>i</w:t>
+      </w:r>
+      <w:proofErr w:type="spellEnd"/>
+      <w:r>
+        <w:t>=123456;</w:t>
+      </w:r>
+    </w:p>
+    <w:p>
+      <w:pPr>
+        <w:pStyle w:val="Heading3"/>
+      </w:pPr>
+      <w:r>
+        <w:t>private and public classes and interfaces</w:t>
+      </w:r>
+    </w:p>
+    <w:p>
+      <w:r>
+        <w:t>A class/interface definition without the public keyword is private.</w:t>
+      </w:r>
+    </w:p>
+    <w:p>
+      <w:r>
+        <w:t xml:space="preserve">Public class/interface must be defined in a separate file with the same name. For example, a class defined as “public class </w:t>
+      </w:r>
+      <w:proofErr w:type="spellStart"/>
+      <w:r>
+        <w:t>MyClass</w:t>
+      </w:r>
+      <w:proofErr w:type="spellEnd"/>
+      <w:r>
+        <w:t xml:space="preserve"> { … }” must be placed in a file named MyClass.java.</w:t>
+      </w:r>
+    </w:p>
+    <w:p>
+      <w:pPr>
+        <w:pStyle w:val="Heading3"/>
+      </w:pPr>
+      <w:r>
+        <w:t>Arrays – Copy, sort, compare</w:t>
+      </w:r>
+    </w:p>
+    <w:p>
+      <w:r>
+        <w:t>To copy an array :</w:t>
+      </w:r>
+      <w:r>
+        <w:br/>
+        <w:t xml:space="preserve">   </w:t>
+      </w:r>
+      <w:proofErr w:type="spellStart"/>
+      <w:r>
+        <w:t>System.copyarray</w:t>
+      </w:r>
+      <w:proofErr w:type="spellEnd"/>
+      <w:r>
+        <w:t>(</w:t>
+      </w:r>
+      <w:proofErr w:type="spellStart"/>
+      <w:r>
+        <w:t>src_array</w:t>
+      </w:r>
+      <w:proofErr w:type="spellEnd"/>
+      <w:r>
+        <w:t xml:space="preserve">, start, </w:t>
+      </w:r>
+      <w:proofErr w:type="spellStart"/>
+      <w:r>
+        <w:t>dest_array</w:t>
+      </w:r>
+      <w:proofErr w:type="spellEnd"/>
+      <w:r>
+        <w:t>, start, number);</w:t>
+      </w:r>
+    </w:p>
+    <w:p>
+      <w:r>
+        <w:t>To sort a class :</w:t>
+      </w:r>
+      <w:r>
+        <w:br/>
+      </w:r>
+      <w:r>
+        <w:t xml:space="preserve">   import </w:t>
+      </w:r>
+      <w:proofErr w:type="spellStart"/>
+      <w:r>
+        <w:t>java.util.Arrays</w:t>
+      </w:r>
+      <w:proofErr w:type="spellEnd"/>
+      <w:r>
+        <w:t>;</w:t>
+      </w:r>
+      <w:r>
+        <w:br/>
+      </w:r>
+      <w:r>
+        <w:t xml:space="preserve">   class </w:t>
+      </w:r>
+      <w:proofErr w:type="spellStart"/>
+      <w:r>
+        <w:t>MyClass</w:t>
+      </w:r>
+      <w:proofErr w:type="spellEnd"/>
+      <w:r>
+        <w:t xml:space="preserve"> implements Comparable&lt;</w:t>
+      </w:r>
+      <w:proofErr w:type="spellStart"/>
+      <w:r>
+        <w:t>MyClass</w:t>
+      </w:r>
+      <w:proofErr w:type="spellEnd"/>
+      <w:r>
+        <w:t>&gt; {</w:t>
+      </w:r>
+      <w:r>
+        <w:br/>
+        <w:t xml:space="preserve">     …</w:t>
+      </w:r>
+      <w:r>
+        <w:br/>
+        <w:t xml:space="preserve">     public </w:t>
+      </w:r>
+      <w:proofErr w:type="spellStart"/>
+      <w:r>
+        <w:t>int</w:t>
+      </w:r>
+      <w:proofErr w:type="spellEnd"/>
+      <w:r>
+        <w:t xml:space="preserve"> </w:t>
+      </w:r>
+      <w:proofErr w:type="spellStart"/>
+      <w:r>
+        <w:t>compareTo</w:t>
+      </w:r>
+      <w:proofErr w:type="spellEnd"/>
+      <w:r>
+        <w:t>(</w:t>
+      </w:r>
+      <w:proofErr w:type="spellStart"/>
+      <w:r>
+        <w:t>MyClass</w:t>
+      </w:r>
+      <w:proofErr w:type="spellEnd"/>
+      <w:r>
+        <w:t xml:space="preserve"> </w:t>
+      </w:r>
+      <w:proofErr w:type="spellStart"/>
+      <w:r>
+        <w:t>obj</w:t>
+      </w:r>
+      <w:proofErr w:type="spellEnd"/>
+      <w:r>
+        <w:t>) {</w:t>
+      </w:r>
+      <w:r>
+        <w:br/>
+        <w:t xml:space="preserve">        …</w:t>
+      </w:r>
+      <w:r>
+        <w:br/>
+        <w:t xml:space="preserve">     }</w:t>
+      </w:r>
+      <w:r>
+        <w:br/>
+        <w:t xml:space="preserve">   }</w:t>
+      </w:r>
+    </w:p>
+    <w:p>
+      <w:proofErr w:type="spellStart"/>
+      <w:r>
+        <w:lastRenderedPageBreak/>
+        <w:t>MyClass</w:t>
+      </w:r>
+      <w:proofErr w:type="spellEnd"/>
+      <w:r>
+        <w:t xml:space="preserve">[] </w:t>
+      </w:r>
+      <w:proofErr w:type="spellStart"/>
+      <w:r>
+        <w:t>objs</w:t>
+      </w:r>
+      <w:proofErr w:type="spellEnd"/>
+      <w:r>
+        <w:t xml:space="preserve"> = new </w:t>
+      </w:r>
+      <w:proofErr w:type="spellStart"/>
+      <w:r>
+        <w:t>MyClass</w:t>
+      </w:r>
+      <w:proofErr w:type="spellEnd"/>
+      <w:r>
+        <w:t>[10];</w:t>
+      </w:r>
+      <w:r>
+        <w:br/>
+      </w:r>
+      <w:proofErr w:type="spellStart"/>
+      <w:r>
+        <w:t>Arrays.sort</w:t>
+      </w:r>
+      <w:proofErr w:type="spellEnd"/>
+      <w:r>
+        <w:t>(</w:t>
+      </w:r>
+      <w:proofErr w:type="spellStart"/>
+      <w:r>
+        <w:t>objs</w:t>
+      </w:r>
+      <w:proofErr w:type="spellEnd"/>
+      <w:r>
+        <w:t>);</w:t>
+      </w:r>
+    </w:p>
+    <w:p>
+      <w:r>
+        <w:t>To sort by a Comparator:</w:t>
+      </w:r>
+      <w:r>
+        <w:br/>
+        <w:t xml:space="preserve">   import </w:t>
+      </w:r>
+      <w:proofErr w:type="spellStart"/>
+      <w:r>
+        <w:t>java.util.Comparator</w:t>
+      </w:r>
+      <w:proofErr w:type="spellEnd"/>
+      <w:r>
+        <w:t>;</w:t>
+      </w:r>
+      <w:r>
+        <w:br/>
+        <w:t xml:space="preserve">   import </w:t>
+      </w:r>
+      <w:proofErr w:type="spellStart"/>
+      <w:r>
+        <w:t>java.util.Arrays</w:t>
+      </w:r>
+      <w:proofErr w:type="spellEnd"/>
+      <w:r>
+        <w:t>;</w:t>
+      </w:r>
+      <w:r>
+        <w:br/>
+        <w:t xml:space="preserve">   public class </w:t>
+      </w:r>
+      <w:proofErr w:type="spellStart"/>
+      <w:r>
+        <w:t>MyClass</w:t>
+      </w:r>
+      <w:proofErr w:type="spellEnd"/>
+      <w:r>
+        <w:t xml:space="preserve"> {</w:t>
+      </w:r>
+      <w:r>
+        <w:br/>
+        <w:t xml:space="preserve">      …</w:t>
+      </w:r>
+      <w:r>
+        <w:br/>
+        <w:t xml:space="preserve">      public static Comparator</w:t>
+      </w:r>
+      <w:r>
+        <w:t>&lt;</w:t>
+      </w:r>
+      <w:proofErr w:type="spellStart"/>
+      <w:r>
+        <w:t>MyClass</w:t>
+      </w:r>
+      <w:proofErr w:type="spellEnd"/>
+      <w:r>
+        <w:t xml:space="preserve">&gt; </w:t>
+      </w:r>
+      <w:proofErr w:type="spellStart"/>
+      <w:r>
+        <w:t>CompareClass</w:t>
+      </w:r>
+      <w:proofErr w:type="spellEnd"/>
+      <w:r>
+        <w:t xml:space="preserve"> =</w:t>
+      </w:r>
+      <w:r>
+        <w:br/>
+        <w:t xml:space="preserve">      new Comparator&lt;</w:t>
+      </w:r>
+      <w:proofErr w:type="spellStart"/>
+      <w:r>
+        <w:t>MyClass</w:t>
+      </w:r>
+      <w:proofErr w:type="spellEnd"/>
+      <w:r>
+        <w:t>&gt;( ) {</w:t>
+      </w:r>
+      <w:r>
+        <w:br/>
+        <w:t xml:space="preserve">            public </w:t>
+      </w:r>
+      <w:proofErr w:type="spellStart"/>
+      <w:r>
+        <w:t>int</w:t>
+      </w:r>
+      <w:proofErr w:type="spellEnd"/>
+      <w:r>
+        <w:t xml:space="preserve"> compare(</w:t>
+      </w:r>
+      <w:proofErr w:type="spellStart"/>
+      <w:r>
+        <w:t>MyClass</w:t>
+      </w:r>
+      <w:proofErr w:type="spellEnd"/>
+      <w:r>
+        <w:t xml:space="preserve"> s1, </w:t>
+      </w:r>
+      <w:proofErr w:type="spellStart"/>
+      <w:r>
+        <w:t>MyClass</w:t>
+      </w:r>
+      <w:proofErr w:type="spellEnd"/>
+      <w:r>
+        <w:t xml:space="preserve"> s2) {</w:t>
+      </w:r>
+      <w:r>
+        <w:br/>
+        <w:t xml:space="preserve">                 return n; //  - if s1&lt;s2, 0 if s1=s2, + if s1&gt;s2</w:t>
+      </w:r>
+      <w:r>
+        <w:br/>
+        <w:t xml:space="preserve">            }</w:t>
+      </w:r>
+      <w:r>
+        <w:br/>
+        <w:t xml:space="preserve">      };</w:t>
+      </w:r>
+      <w:r>
+        <w:br/>
+        <w:t xml:space="preserve">   }</w:t>
+      </w:r>
+      <w:r>
+        <w:br/>
+        <w:t xml:space="preserve">   </w:t>
+      </w:r>
+      <w:proofErr w:type="spellStart"/>
+      <w:r>
+        <w:t>Arrays.sort</w:t>
+      </w:r>
+      <w:proofErr w:type="spellEnd"/>
+      <w:r>
+        <w:t>(</w:t>
+      </w:r>
+      <w:proofErr w:type="spellStart"/>
+      <w:r>
+        <w:t>objs</w:t>
+      </w:r>
+      <w:proofErr w:type="spellEnd"/>
+      <w:r>
+        <w:t xml:space="preserve">, </w:t>
+      </w:r>
+      <w:proofErr w:type="spellStart"/>
+      <w:r>
+        <w:t>MyClass.CompareClass</w:t>
+      </w:r>
+      <w:proofErr w:type="spellEnd"/>
+      <w:r>
+        <w:t>);</w:t>
+      </w:r>
+    </w:p>
+    <w:p>
+      <w:pPr>
+        <w:pStyle w:val="Heading3"/>
+      </w:pPr>
+      <w:proofErr w:type="spellStart"/>
+      <w:r>
+        <w:t>instanceof</w:t>
+      </w:r>
+      <w:proofErr w:type="spellEnd"/>
+    </w:p>
+    <w:p>
+      <w:proofErr w:type="spellStart"/>
+      <w:r>
+        <w:t>instanceof</w:t>
+      </w:r>
+      <w:proofErr w:type="spellEnd"/>
+      <w:r>
+        <w:t xml:space="preserve"> is an operator</w:t>
+      </w:r>
+      <w:r>
+        <w:t xml:space="preserve"> that returns true if the object is an instanc</w:t>
+      </w:r>
+      <w:r>
+        <w:t xml:space="preserve">e of the specified type in the </w:t>
+      </w:r>
+      <w:proofErr w:type="spellStart"/>
+      <w:r>
+        <w:t>the</w:t>
+      </w:r>
+      <w:proofErr w:type="spellEnd"/>
+      <w:r>
+        <w:t xml:space="preserve"> </w:t>
+      </w:r>
+      <w:proofErr w:type="spellStart"/>
+      <w:r>
+        <w:t>aame</w:t>
+      </w:r>
+      <w:proofErr w:type="spellEnd"/>
+      <w:r>
+        <w:t xml:space="preserve"> c</w:t>
+      </w:r>
+      <w:r>
+        <w:t xml:space="preserve">lass </w:t>
+      </w:r>
+      <w:proofErr w:type="spellStart"/>
+      <w:r>
+        <w:t>hirachy</w:t>
+      </w:r>
+      <w:proofErr w:type="spellEnd"/>
+      <w:r>
+        <w:t>.</w:t>
+      </w:r>
+      <w:r>
+        <w:t xml:space="preserve">  This does not check if it is an instance of a particular class.</w:t>
+      </w:r>
+      <w:r>
+        <w:t xml:space="preserve"> For example,</w:t>
+      </w:r>
+    </w:p>
+    <w:p>
+      <w:r>
+        <w:t>class Class1 { }</w:t>
+      </w:r>
+      <w:r>
+        <w:br/>
+        <w:t>class Class2 extends Class2 { }</w:t>
+      </w:r>
+      <w:r>
+        <w:br/>
+        <w:t>class Class3 { }</w:t>
+      </w:r>
+    </w:p>
+    <w:p>
+      <w:r>
+        <w:t>obj1 = new Class1();</w:t>
+      </w:r>
+      <w:r>
+        <w:br/>
+        <w:t>obj2 = new Class2();</w:t>
+      </w:r>
+      <w:r>
+        <w:br/>
+        <w:t>obj3 = new Class3();</w:t>
+      </w:r>
+      <w:r>
+        <w:br/>
+        <w:t xml:space="preserve">obj1 </w:t>
+      </w:r>
+      <w:proofErr w:type="spellStart"/>
+      <w:r>
+        <w:t>instanceof</w:t>
+      </w:r>
+      <w:proofErr w:type="spellEnd"/>
+      <w:r>
+        <w:t xml:space="preserve"> Class1; // true</w:t>
+      </w:r>
+      <w:r>
+        <w:br/>
+        <w:t xml:space="preserve">obj2 </w:t>
+      </w:r>
+      <w:proofErr w:type="spellStart"/>
+      <w:r>
+        <w:t>instanceof</w:t>
+      </w:r>
+      <w:proofErr w:type="spellEnd"/>
+      <w:r>
+        <w:t xml:space="preserve"> Class2; // true</w:t>
+      </w:r>
+      <w:r>
+        <w:br/>
+        <w:t xml:space="preserve">obj2 </w:t>
+      </w:r>
+      <w:proofErr w:type="spellStart"/>
+      <w:r>
+        <w:t>instanceof</w:t>
+      </w:r>
+      <w:proofErr w:type="spellEnd"/>
+      <w:r>
+        <w:t xml:space="preserve"> Class1; // true</w:t>
+      </w:r>
+      <w:r>
+        <w:br/>
+        <w:t xml:space="preserve">obj1 </w:t>
+      </w:r>
+      <w:proofErr w:type="spellStart"/>
+      <w:r>
+        <w:t>instanceof</w:t>
+      </w:r>
+      <w:proofErr w:type="spellEnd"/>
+      <w:r>
+        <w:t xml:space="preserve"> Class2; // false</w:t>
+      </w:r>
+      <w:r>
+        <w:br/>
+      </w:r>
+      <w:r>
+        <w:t xml:space="preserve">obj3 </w:t>
+      </w:r>
+      <w:proofErr w:type="spellStart"/>
+      <w:r>
+        <w:t>instanceof</w:t>
+      </w:r>
+      <w:proofErr w:type="spellEnd"/>
+      <w:r>
+        <w:t xml:space="preserve"> Class1; // Compiler error</w:t>
+      </w:r>
+    </w:p>
+    <w:p>
       <w:bookmarkStart w:id="0" w:name="_GoBack"/>
       <w:bookmarkEnd w:id="0"/>
-    </w:p>
-    <w:p>
-      <w:pPr>
-        <w:ind w:left="360"/>
-      </w:pPr>
     </w:p>
     <w:sectPr>
       <w:pgSz w:w="11906" w:h="16838"/>

</xml_diff>